<commit_message>
Resume: rebuild resume items
</commit_message>
<xml_diff>
--- a/public/resume.docx
+++ b/public/resume.docx
@@ -26,13 +26,13 @@
         <w:pStyle w:val="BlockText"/>
       </w:pPr>
       <w:r>
-        <w:t xml:space="preserve">I am a highly dedicated and extremely hard-working web developer with 3 years commercial development experience</w:t>
+        <w:t xml:space="preserve">I am a highly dedicated and extremely hard-working web developer with 5 years commercial development experience</w:t>
       </w:r>
       <w:r>
         <w:t xml:space="preserve"> </w:t>
       </w:r>
       <w:r>
-        <w:t xml:space="preserve">working with the Laravel framework. I graduated with a 2:1 in BSc (Hons) Computing at Plymouth University in September 2013.</w:t>
+        <w:t xml:space="preserve">working with PHP (Laravel) and tools like Ansible, Docker and Terraform. I graduated with a 2:1 in BSc (Hons) Computing at Plymouth University in September 2013.</w:t>
       </w:r>
     </w:p>
     <w:p>
@@ -866,7 +866,7 @@
     </w:lvl>
   </w:abstractNum>
   <w:abstractNum w:abstractNumId="990">
-    <w:nsid w:val="9ed87c44"/>
+    <w:nsid w:val="dd228d06"/>
     <w:multiLevelType w:val="multilevel"/>
     <w:lvl w:ilvl="0">
       <w:numFmt w:val="bullet"/>
@@ -947,7 +947,7 @@
     </w:lvl>
   </w:abstractNum>
   <w:abstractNum w:abstractNumId="991">
-    <w:nsid w:val="3a326b9b"/>
+    <w:nsid w:val="86a3a95e"/>
     <w:multiLevelType w:val="multilevel"/>
     <w:lvl w:ilvl="0">
       <w:numFmt w:val="bullet"/>

</xml_diff>